<commit_message>
linux, fixed dossier generation form
</commit_message>
<xml_diff>
--- a/public/dossier_template.docx
+++ b/public/dossier_template.docx
@@ -268,7 +268,67 @@
                 <w:shd w:fill="auto" w:val="clear"/>
                 <w:vertAlign w:val="baseline"/>
               </w:rPr>
-              <w:t>/FSA-CUAM/{n_dossier}</w:t>
+              <w:t>/FSA-CUAM/{</w:t>
+            </w:r>
+            <w:r>
+              <w:rPr>
+                <w:rFonts w:eastAsia="FreeSerif" w:cs="FreeSerif" w:ascii="FreeSerif" w:hAnsi="FreeSerif"/>
+                <w:b/>
+                <w:i w:val="false"/>
+                <w:caps w:val="false"/>
+                <w:smallCaps w:val="false"/>
+                <w:strike w:val="false"/>
+                <w:dstrike w:val="false"/>
+                <w:color w:val="000000"/>
+                <w:position w:val="0"/>
+                <w:sz w:val="24"/>
+                <w:sz w:val="24"/>
+                <w:szCs w:val="24"/>
+                <w:u w:val="none"/>
+                <w:shd w:fill="auto" w:val="clear"/>
+                <w:vertAlign w:val="baseline"/>
+              </w:rPr>
+              <w:t>{</w:t>
+            </w:r>
+            <w:r>
+              <w:rPr>
+                <w:rFonts w:eastAsia="FreeSerif" w:cs="FreeSerif" w:ascii="FreeSerif" w:hAnsi="FreeSerif"/>
+                <w:b/>
+                <w:i w:val="false"/>
+                <w:caps w:val="false"/>
+                <w:smallCaps w:val="false"/>
+                <w:strike w:val="false"/>
+                <w:dstrike w:val="false"/>
+                <w:color w:val="000000"/>
+                <w:position w:val="0"/>
+                <w:sz w:val="24"/>
+                <w:sz w:val="24"/>
+                <w:szCs w:val="24"/>
+                <w:u w:val="none"/>
+                <w:shd w:fill="auto" w:val="clear"/>
+                <w:vertAlign w:val="baseline"/>
+              </w:rPr>
+              <w:t>n_dossier}</w:t>
+            </w:r>
+            <w:r>
+              <w:rPr>
+                <w:rFonts w:eastAsia="FreeSerif" w:cs="FreeSerif" w:ascii="FreeSerif" w:hAnsi="FreeSerif"/>
+                <w:b/>
+                <w:i w:val="false"/>
+                <w:caps w:val="false"/>
+                <w:smallCaps w:val="false"/>
+                <w:strike w:val="false"/>
+                <w:dstrike w:val="false"/>
+                <w:color w:val="000000"/>
+                <w:position w:val="0"/>
+                <w:sz w:val="24"/>
+                <w:sz w:val="24"/>
+                <w:szCs w:val="24"/>
+                <w:u w:val="none"/>
+                <w:shd w:fill="auto" w:val="clear"/>
+                <w:vertAlign w:val="baseline"/>
+              </w:rPr>
+              <w:t>}</w:t>
             </w:r>
           </w:p>
         </w:tc>
@@ -785,7 +845,27 @@
                 <w:shd w:fill="auto" w:val="clear"/>
                 <w:vertAlign w:val="baseline"/>
               </w:rPr>
-              <w:t xml:space="preserve"> {</w:t>
+              <w:t xml:space="preserve"> </w:t>
+            </w:r>
+            <w:r>
+              <w:rPr>
+                <w:rFonts w:eastAsia="Noto Kufi Arabic" w:cs="Noto Kufi Arabic" w:ascii="Noto Kufi Arabic" w:hAnsi="Noto Kufi Arabic"/>
+                <w:b w:val="false"/>
+                <w:i w:val="false"/>
+                <w:caps w:val="false"/>
+                <w:smallCaps w:val="false"/>
+                <w:strike w:val="false"/>
+                <w:dstrike w:val="false"/>
+                <w:color w:val="000000"/>
+                <w:position w:val="0"/>
+                <w:sz w:val="24"/>
+                <w:sz w:val="24"/>
+                <w:szCs w:val="24"/>
+                <w:u w:val="none"/>
+                <w:shd w:fill="auto" w:val="clear"/>
+                <w:vertAlign w:val="baseline"/>
+              </w:rPr>
+              <w:t>{</w:t>
             </w:r>
             <w:r>
               <w:rPr>
@@ -927,7 +1007,42 @@
                 <w:sz w:val="24"/>
                 <w:szCs w:val="24"/>
               </w:rPr>
-              <w:t>{prenom</w:t>
+              <w:t>{</w:t>
+            </w:r>
+            <w:r>
+              <w:rPr>
+                <w:rFonts w:eastAsia="Roboto" w:cs="Roboto" w:ascii="FreeSerif" w:hAnsi="FreeSerif"/>
+                <w:sz w:val="24"/>
+                <w:szCs w:val="24"/>
+              </w:rPr>
+              <w:t>{</w:t>
+            </w:r>
+            <w:r>
+              <w:rPr>
+                <w:rFonts w:eastAsia="Roboto" w:cs="Roboto" w:ascii="FreeSerif" w:hAnsi="FreeSerif"/>
+                <w:sz w:val="24"/>
+                <w:szCs w:val="24"/>
+              </w:rPr>
+              <w:t>prenom</w:t>
+            </w:r>
+            <w:r>
+              <w:rPr>
+                <w:rFonts w:eastAsia="Roboto" w:cs="Roboto" w:ascii="FreeSerif" w:hAnsi="FreeSerif"/>
+                <w:i w:val="false"/>
+                <w:caps w:val="false"/>
+                <w:smallCaps w:val="false"/>
+                <w:strike w:val="false"/>
+                <w:dstrike w:val="false"/>
+                <w:color w:val="000000"/>
+                <w:position w:val="0"/>
+                <w:sz w:val="24"/>
+                <w:sz w:val="24"/>
+                <w:szCs w:val="24"/>
+                <w:u w:val="none"/>
+                <w:shd w:fill="auto" w:val="clear"/>
+                <w:vertAlign w:val="baseline"/>
+              </w:rPr>
+              <w:t>}</w:t>
             </w:r>
             <w:r>
               <w:rPr>
@@ -1289,10 +1404,37 @@
             <w:r>
               <w:rPr>
                 <w:rFonts w:eastAsia="Roboto" w:cs="Roboto" w:ascii="FreeSerif" w:hAnsi="FreeSerif"/>
+                <w:i w:val="false"/>
+                <w:caps w:val="false"/>
+                <w:smallCaps w:val="false"/>
+                <w:strike w:val="false"/>
+                <w:dstrike w:val="false"/>
+                <w:color w:val="000000"/>
+                <w:position w:val="0"/>
+                <w:sz w:val="24"/>
+                <w:sz w:val="24"/>
+                <w:szCs w:val="24"/>
+                <w:u w:val="none"/>
+                <w:shd w:fill="auto" w:val="clear"/>
+                <w:vertAlign w:val="baseline"/>
+              </w:rPr>
+              <w:t>{</w:t>
+            </w:r>
+            <w:r>
+              <w:rPr>
+                <w:rFonts w:eastAsia="Roboto" w:cs="Roboto" w:ascii="FreeSerif" w:hAnsi="FreeSerif"/>
                 <w:sz w:val="24"/>
                 <w:szCs w:val="24"/>
               </w:rPr>
               <w:t>apogee}</w:t>
+            </w:r>
+            <w:r>
+              <w:rPr>
+                <w:rFonts w:eastAsia="Roboto" w:cs="Roboto" w:ascii="FreeSerif" w:hAnsi="FreeSerif"/>
+                <w:sz w:val="24"/>
+                <w:szCs w:val="24"/>
+              </w:rPr>
+              <w:t>}</w:t>
             </w:r>
           </w:p>
         </w:tc>
@@ -1399,7 +1541,35 @@
           <w:rFonts w:eastAsia="FreeSerif" w:cs="FreeSerif" w:ascii="FreeSerif" w:hAnsi="FreeSerif"/>
           <w:b/>
         </w:rPr>
-        <w:t>{date}</w:t>
+        <w:t>{</w:t>
+      </w:r>
+      <w:r>
+        <w:rPr>
+          <w:rFonts w:eastAsia="FreeSerif" w:cs="FreeSerif" w:ascii="FreeSerif" w:hAnsi="FreeSerif"/>
+          <w:b/>
+        </w:rPr>
+        <w:t>{</w:t>
+      </w:r>
+      <w:r>
+        <w:rPr>
+          <w:rFonts w:eastAsia="FreeSerif" w:cs="FreeSerif" w:ascii="FreeSerif" w:hAnsi="FreeSerif"/>
+          <w:b/>
+        </w:rPr>
+        <w:t>date</w:t>
+      </w:r>
+      <w:r>
+        <w:rPr>
+          <w:rFonts w:eastAsia="FreeSerif" w:cs="FreeSerif" w:ascii="FreeSerif" w:hAnsi="FreeSerif"/>
+          <w:b/>
+        </w:rPr>
+        <w:t>}</w:t>
+      </w:r>
+      <w:r>
+        <w:rPr>
+          <w:rFonts w:eastAsia="FreeSerif" w:cs="FreeSerif" w:ascii="FreeSerif" w:hAnsi="FreeSerif"/>
+          <w:b/>
+        </w:rPr>
+        <w:t>}</w:t>
       </w:r>
     </w:p>
     <w:p>

</xml_diff>